<commit_message>
Meeting with Bella, updates on Tags and plan
</commit_message>
<xml_diff>
--- a/Overview.docx
+++ b/Overview.docx
@@ -34,8 +34,13 @@
         </w:numPr>
       </w:pPr>
       <w:r>
-        <w:t>Anticipate largescale genetic panmixia</w:t>
-      </w:r>
+        <w:t xml:space="preserve">Anticipate largescale genetic </w:t>
+      </w:r>
+      <w:proofErr w:type="gramStart"/>
+      <w:r>
+        <w:t>panmixia</w:t>
+      </w:r>
+      <w:proofErr w:type="gramEnd"/>
     </w:p>
     <w:p>
       <w:pPr>
@@ -46,8 +51,13 @@
         </w:numPr>
       </w:pPr>
       <w:r>
-        <w:t>GPS telemetry approaches will show highly localized behavior for all three bat species</w:t>
-      </w:r>
+        <w:t xml:space="preserve">GPS telemetry approaches will show highly localized behavior for all three bat </w:t>
+      </w:r>
+      <w:proofErr w:type="gramStart"/>
+      <w:r>
+        <w:t>species</w:t>
+      </w:r>
+      <w:proofErr w:type="gramEnd"/>
     </w:p>
     <w:p>
       <w:pPr>
@@ -58,8 +68,13 @@
         </w:numPr>
       </w:pPr>
       <w:r>
-        <w:t>Though localized preferences may not be sufficient to provide genetic structure, they may still provide refugia to shape metapopulation dynamics and play an important role in pathogen dispersal for these key reservoirs for human disease</w:t>
-      </w:r>
+        <w:t xml:space="preserve">Though localized preferences may not be sufficient to provide genetic structure, they may still provide refugia to shape metapopulation dynamics and play an important role in pathogen dispersal for these key reservoirs for human </w:t>
+      </w:r>
+      <w:proofErr w:type="gramStart"/>
+      <w:r>
+        <w:t>disease</w:t>
+      </w:r>
+      <w:proofErr w:type="gramEnd"/>
     </w:p>
     <w:p/>
     <w:p>
@@ -91,6 +106,7 @@
         <w:t xml:space="preserve">A subset of </w:t>
       </w:r>
       <w:commentRangeStart w:id="0"/>
+      <w:commentRangeStart w:id="1"/>
       <w:r>
         <w:t xml:space="preserve">juvenile bats </w:t>
       </w:r>
@@ -101,12 +117,24 @@
         </w:rPr>
         <w:commentReference w:id="0"/>
       </w:r>
+      <w:commentRangeEnd w:id="1"/>
+      <w:r>
+        <w:rPr>
+          <w:rStyle w:val="CommentReference"/>
+        </w:rPr>
+        <w:commentReference w:id="1"/>
+      </w:r>
       <w:r>
         <w:t>twill be fitted with VHF telemetry to determine survival rates</w:t>
       </w:r>
       <w:r>
-        <w:t>, then followed for one year to estimate survival rates</w:t>
-      </w:r>
+        <w:t xml:space="preserve">, then followed for one year to estimate survival </w:t>
+      </w:r>
+      <w:proofErr w:type="gramStart"/>
+      <w:r>
+        <w:t>rates</w:t>
+      </w:r>
+      <w:proofErr w:type="gramEnd"/>
     </w:p>
     <w:p>
       <w:pPr>
@@ -139,8 +167,13 @@
         <w:t>P. rufus</w:t>
       </w:r>
       <w:r>
-        <w:t xml:space="preserve"> will be fit with GPS telemetry devices to support connectivity estimates</w:t>
-      </w:r>
+        <w:t xml:space="preserve"> will be fit with GPS telemetry devices to support connectivity </w:t>
+      </w:r>
+      <w:proofErr w:type="gramStart"/>
+      <w:r>
+        <w:t>estimates</w:t>
+      </w:r>
+      <w:proofErr w:type="gramEnd"/>
     </w:p>
     <w:p>
       <w:pPr>
@@ -167,16 +200,24 @@
           <w:numId w:val="1"/>
         </w:numPr>
       </w:pPr>
-      <w:commentRangeStart w:id="1"/>
+      <w:commentRangeStart w:id="2"/>
+      <w:commentRangeStart w:id="3"/>
       <w:r>
         <w:t>90x ATS telemetry tags @ $150 each + 1x ATS radio receiver</w:t>
       </w:r>
-      <w:commentRangeEnd w:id="1"/>
+      <w:commentRangeEnd w:id="2"/>
       <w:r>
         <w:rPr>
           <w:rStyle w:val="CommentReference"/>
         </w:rPr>
-        <w:commentReference w:id="1"/>
+        <w:commentReference w:id="2"/>
+      </w:r>
+      <w:commentRangeEnd w:id="3"/>
+      <w:r>
+        <w:rPr>
+          <w:rStyle w:val="CommentReference"/>
+        </w:rPr>
+        <w:commentReference w:id="3"/>
       </w:r>
     </w:p>
     <w:p>
@@ -187,16 +228,184 @@
           <w:numId w:val="1"/>
         </w:numPr>
       </w:pPr>
-      <w:commentRangeStart w:id="2"/>
+      <w:commentRangeStart w:id="4"/>
       <w:r>
         <w:t>20x Microwave telemetry tags @ $3000 each</w:t>
       </w:r>
-      <w:commentRangeEnd w:id="2"/>
+      <w:commentRangeEnd w:id="4"/>
       <w:r>
         <w:rPr>
           <w:rStyle w:val="CommentReference"/>
         </w:rPr>
-        <w:commentReference w:id="2"/>
+        <w:commentReference w:id="4"/>
+      </w:r>
+    </w:p>
+    <w:p>
+      <w:pPr>
+        <w:pStyle w:val="ListParagraph"/>
+        <w:numPr>
+          <w:ilvl w:val="1"/>
+          <w:numId w:val="1"/>
+        </w:numPr>
+      </w:pPr>
+      <w:r>
+        <w:t>4 eidolon Angavokely</w:t>
+      </w:r>
+    </w:p>
+    <w:p>
+      <w:pPr>
+        <w:pStyle w:val="ListParagraph"/>
+        <w:numPr>
+          <w:ilvl w:val="1"/>
+          <w:numId w:val="1"/>
+        </w:numPr>
+      </w:pPr>
+      <w:r>
+        <w:t xml:space="preserve">20 </w:t>
+      </w:r>
+      <w:r>
+        <w:t>P</w:t>
+      </w:r>
+      <w:r>
+        <w:t>teropus</w:t>
+      </w:r>
+      <w:r>
+        <w:t xml:space="preserve"> (4 GPS tracked per site)</w:t>
+      </w:r>
+    </w:p>
+    <w:p>
+      <w:pPr>
+        <w:pStyle w:val="ListParagraph"/>
+        <w:numPr>
+          <w:ilvl w:val="2"/>
+          <w:numId w:val="1"/>
+        </w:numPr>
+      </w:pPr>
+      <w:proofErr w:type="spellStart"/>
+      <w:r>
+        <w:t>Analambotaka</w:t>
+      </w:r>
+      <w:proofErr w:type="spellEnd"/>
+    </w:p>
+    <w:p>
+      <w:pPr>
+        <w:pStyle w:val="ListParagraph"/>
+        <w:numPr>
+          <w:ilvl w:val="2"/>
+          <w:numId w:val="1"/>
+        </w:numPr>
+      </w:pPr>
+      <w:r>
+        <w:rPr>
+          <w:rFonts w:ascii="Arial" w:hAnsi="Arial" w:cs="Arial"/>
+          <w:color w:val="D1D2D3"/>
+          <w:sz w:val="23"/>
+          <w:szCs w:val="23"/>
+          <w:shd w:val="clear" w:color="auto" w:fill="222529"/>
+        </w:rPr>
+        <w:t xml:space="preserve">Pteropus site near </w:t>
+      </w:r>
+      <w:proofErr w:type="spellStart"/>
+      <w:r>
+        <w:rPr>
+          <w:rFonts w:ascii="Arial" w:hAnsi="Arial" w:cs="Arial"/>
+          <w:color w:val="D1D2D3"/>
+          <w:sz w:val="23"/>
+          <w:szCs w:val="23"/>
+          <w:shd w:val="clear" w:color="auto" w:fill="222529"/>
+        </w:rPr>
+        <w:t>Ankarana</w:t>
+      </w:r>
+      <w:proofErr w:type="spellEnd"/>
+      <w:r>
+        <w:rPr>
+          <w:rFonts w:ascii="Arial" w:hAnsi="Arial" w:cs="Arial"/>
+          <w:color w:val="D1D2D3"/>
+          <w:sz w:val="23"/>
+          <w:szCs w:val="23"/>
+          <w:shd w:val="clear" w:color="auto" w:fill="222529"/>
+        </w:rPr>
+        <w:t xml:space="preserve">: </w:t>
+      </w:r>
+      <w:proofErr w:type="spellStart"/>
+      <w:r>
+        <w:rPr>
+          <w:rFonts w:ascii="Arial" w:hAnsi="Arial" w:cs="Arial"/>
+          <w:color w:val="D1D2D3"/>
+          <w:sz w:val="23"/>
+          <w:szCs w:val="23"/>
+          <w:shd w:val="clear" w:color="auto" w:fill="222529"/>
+        </w:rPr>
+        <w:t>Matsaborimanga</w:t>
+      </w:r>
+      <w:proofErr w:type="spellEnd"/>
+    </w:p>
+    <w:p>
+      <w:pPr>
+        <w:pStyle w:val="ListParagraph"/>
+        <w:numPr>
+          <w:ilvl w:val="2"/>
+          <w:numId w:val="1"/>
+        </w:numPr>
+      </w:pPr>
+      <w:r>
+        <w:t xml:space="preserve">Near </w:t>
+      </w:r>
+      <w:r>
+        <w:t xml:space="preserve">Sainte </w:t>
+      </w:r>
+      <w:r>
+        <w:t>L</w:t>
+      </w:r>
+      <w:r>
+        <w:t>uce, near Fort du fan</w:t>
+      </w:r>
+      <w:r>
+        <w:t xml:space="preserve"> </w:t>
+      </w:r>
+      <w:r>
+        <w:t>(Seed</w:t>
+      </w:r>
+      <w:r>
+        <w:t xml:space="preserve"> (NGO)</w:t>
+      </w:r>
+      <w:r>
+        <w:t xml:space="preserve"> Madagascar)</w:t>
+      </w:r>
+    </w:p>
+    <w:p>
+      <w:pPr>
+        <w:pStyle w:val="ListParagraph"/>
+        <w:numPr>
+          <w:ilvl w:val="2"/>
+          <w:numId w:val="1"/>
+        </w:numPr>
+      </w:pPr>
+      <w:proofErr w:type="spellStart"/>
+      <w:r>
+        <w:t>Ambositra</w:t>
+      </w:r>
+      <w:proofErr w:type="spellEnd"/>
+    </w:p>
+    <w:p>
+      <w:pPr>
+        <w:pStyle w:val="ListParagraph"/>
+        <w:numPr>
+          <w:ilvl w:val="2"/>
+          <w:numId w:val="1"/>
+        </w:numPr>
+      </w:pPr>
+      <w:r>
+        <w:t xml:space="preserve">Nosy </w:t>
+      </w:r>
+      <w:r>
+        <w:t>H</w:t>
+      </w:r>
+      <w:r>
+        <w:t xml:space="preserve">ara </w:t>
+      </w:r>
+      <w:r>
+        <w:t>(Eidolon and Pteropus)</w:t>
       </w:r>
     </w:p>
     <w:p/>
@@ -214,8 +423,13 @@
         </w:numPr>
       </w:pPr>
       <w:r>
-        <w:t>ATS tags need to be at a location sampled monthly aka our three normal sites</w:t>
-      </w:r>
+        <w:t xml:space="preserve">ATS tags need to be at a location sampled monthly aka our three normal </w:t>
+      </w:r>
+      <w:proofErr w:type="gramStart"/>
+      <w:r>
+        <w:t>sites</w:t>
+      </w:r>
+      <w:proofErr w:type="gramEnd"/>
     </w:p>
     <w:p>
       <w:pPr>
@@ -261,20 +475,25 @@
           <w:numId w:val="1"/>
         </w:numPr>
       </w:pPr>
-      <w:commentRangeStart w:id="3"/>
+      <w:commentRangeStart w:id="5"/>
       <w:r>
         <w:t xml:space="preserve">GPS tags </w:t>
       </w:r>
-      <w:commentRangeEnd w:id="3"/>
+      <w:commentRangeEnd w:id="5"/>
       <w:r>
         <w:rPr>
           <w:rStyle w:val="CommentReference"/>
         </w:rPr>
-        <w:commentReference w:id="3"/>
-      </w:r>
-      <w:r>
-        <w:t>can be put anywhere and remain functional for up to one year</w:t>
-      </w:r>
+        <w:commentReference w:id="5"/>
+      </w:r>
+      <w:r>
+        <w:t xml:space="preserve">can be put anywhere and remain functional for up to one </w:t>
+      </w:r>
+      <w:proofErr w:type="gramStart"/>
+      <w:r>
+        <w:t>year</w:t>
+      </w:r>
+      <w:proofErr w:type="gramEnd"/>
     </w:p>
     <w:p>
       <w:pPr>
@@ -284,8 +503,8 @@
           <w:numId w:val="1"/>
         </w:numPr>
       </w:pPr>
-      <w:commentRangeStart w:id="4"/>
-      <w:commentRangeStart w:id="5"/>
+      <w:commentRangeStart w:id="6"/>
+      <w:commentRangeStart w:id="7"/>
       <w:r>
         <w:t xml:space="preserve">2 M 2 F from each of 5 </w:t>
       </w:r>
@@ -299,19 +518,19 @@
       <w:r>
         <w:t xml:space="preserve"> location</w:t>
       </w:r>
-      <w:commentRangeEnd w:id="4"/>
+      <w:commentRangeEnd w:id="6"/>
       <w:r>
         <w:rPr>
           <w:rStyle w:val="CommentReference"/>
         </w:rPr>
-        <w:commentReference w:id="4"/>
-      </w:r>
-      <w:commentRangeEnd w:id="5"/>
+        <w:commentReference w:id="6"/>
+      </w:r>
+      <w:commentRangeEnd w:id="7"/>
       <w:r>
         <w:rPr>
           <w:rStyle w:val="CommentReference"/>
         </w:rPr>
-        <w:commentReference w:id="5"/>
+        <w:commentReference w:id="7"/>
       </w:r>
       <w:r>
         <w:t>s</w:t>
@@ -344,8 +563,13 @@
         <w:t xml:space="preserve"> </w:t>
       </w:r>
       <w:r>
-        <w:t>at Angovokely</w:t>
-      </w:r>
+        <w:t xml:space="preserve">at </w:t>
+      </w:r>
+      <w:proofErr w:type="spellStart"/>
+      <w:r>
+        <w:t>Angovokely</w:t>
+      </w:r>
+      <w:proofErr w:type="spellEnd"/>
     </w:p>
     <w:p>
       <w:pPr>
@@ -360,8 +584,13 @@
         </w:rPr>
       </w:pPr>
       <w:r>
-        <w:t>Never been tracked before, two known sites, maternal roost</w:t>
-      </w:r>
+        <w:t xml:space="preserve">Never been tracked before, two known sites, maternal </w:t>
+      </w:r>
+      <w:proofErr w:type="gramStart"/>
+      <w:r>
+        <w:t>roost</w:t>
+      </w:r>
+      <w:proofErr w:type="gramEnd"/>
     </w:p>
     <w:p>
       <w:pPr>
@@ -376,8 +605,13 @@
         </w:rPr>
       </w:pPr>
       <w:r>
-        <w:t>Angavokely virus is interesting</w:t>
-      </w:r>
+        <w:t xml:space="preserve">Angavokely virus is </w:t>
+      </w:r>
+      <w:proofErr w:type="gramStart"/>
+      <w:r>
+        <w:t>interesting</w:t>
+      </w:r>
+      <w:proofErr w:type="gramEnd"/>
     </w:p>
     <w:p>
       <w:pPr>
@@ -431,8 +665,13 @@
         </w:rPr>
       </w:pPr>
       <w:r>
-        <w:t>Known metapopulation dynamics</w:t>
-      </w:r>
+        <w:t xml:space="preserve">Known metapopulation </w:t>
+      </w:r>
+      <w:proofErr w:type="gramStart"/>
+      <w:r>
+        <w:t>dynamics</w:t>
+      </w:r>
+      <w:proofErr w:type="gramEnd"/>
     </w:p>
     <w:p>
       <w:pPr>
@@ -447,8 +686,13 @@
         </w:rPr>
       </w:pPr>
       <w:r>
-        <w:t>Should split M and F, only adults</w:t>
-      </w:r>
+        <w:t xml:space="preserve">Should split M and F, only </w:t>
+      </w:r>
+      <w:proofErr w:type="gramStart"/>
+      <w:r>
+        <w:t>adults</w:t>
+      </w:r>
+      <w:proofErr w:type="gramEnd"/>
     </w:p>
     <w:p>
       <w:pPr>
@@ -462,16 +706,17 @@
           <w:iCs/>
         </w:rPr>
       </w:pPr>
-      <w:commentRangeStart w:id="6"/>
-      <w:r>
+      <w:commentRangeStart w:id="8"/>
+      <w:r>
+        <w:lastRenderedPageBreak/>
         <w:t>Data from this won’t be available until up to one year after setting out tags, so will need to do modeling in the meantime for final chapter</w:t>
       </w:r>
-      <w:commentRangeEnd w:id="6"/>
+      <w:commentRangeEnd w:id="8"/>
       <w:r>
         <w:rPr>
           <w:rStyle w:val="CommentReference"/>
         </w:rPr>
-        <w:commentReference w:id="6"/>
+        <w:commentReference w:id="8"/>
       </w:r>
     </w:p>
     <w:p>
@@ -540,7 +785,6 @@
         </w:numPr>
       </w:pPr>
       <w:r>
-        <w:lastRenderedPageBreak/>
         <w:t>Tracks using Google Earth and ArcMAP10</w:t>
       </w:r>
     </w:p>
@@ -553,8 +797,15 @@
         </w:numPr>
       </w:pPr>
       <w:r>
-        <w:t>Minimum convex polygons (MCPs) to determine homeranges</w:t>
-      </w:r>
+        <w:t xml:space="preserve">Minimum convex polygons (MCPs) to determine </w:t>
+      </w:r>
+      <w:proofErr w:type="spellStart"/>
+      <w:proofErr w:type="gramStart"/>
+      <w:r>
+        <w:t>homeranges</w:t>
+      </w:r>
+      <w:proofErr w:type="spellEnd"/>
+      <w:proofErr w:type="gramEnd"/>
     </w:p>
     <w:p>
       <w:pPr>
@@ -565,8 +816,13 @@
         </w:numPr>
       </w:pPr>
       <w:r>
-        <w:t>Foraging areas: analyzed utilization distribution discontinuities</w:t>
-      </w:r>
+        <w:t xml:space="preserve">Foraging areas: analyzed utilization distribution </w:t>
+      </w:r>
+      <w:proofErr w:type="gramStart"/>
+      <w:r>
+        <w:t>discontinuities</w:t>
+      </w:r>
+      <w:proofErr w:type="gramEnd"/>
     </w:p>
     <w:p>
       <w:pPr>
@@ -601,8 +857,13 @@
         </w:numPr>
       </w:pPr>
       <w:r>
-        <w:t>Identify roosting sites</w:t>
-      </w:r>
+        <w:t xml:space="preserve">Identify roosting </w:t>
+      </w:r>
+      <w:proofErr w:type="gramStart"/>
+      <w:r>
+        <w:t>sites</w:t>
+      </w:r>
+      <w:proofErr w:type="gramEnd"/>
     </w:p>
     <w:p>
       <w:pPr>
@@ -613,41 +874,87 @@
         </w:numPr>
       </w:pPr>
       <w:r>
-        <w:t>Fixes – reads of data</w:t>
-      </w:r>
-    </w:p>
-    <w:p>
-      <w:r>
-        <w:t>*evidence of direct movement between different caves and have found that there is genetic similarity between viruses detected in geographically distant locations</w:t>
-      </w:r>
-    </w:p>
-    <w:p>
-      <w:r>
-        <w:t xml:space="preserve">*spp exists as a large metapopulation with virus circulation over </w:t>
-      </w:r>
-      <w:commentRangeStart w:id="7"/>
+        <w:t xml:space="preserve">Fixes – reads of </w:t>
+      </w:r>
+      <w:proofErr w:type="gramStart"/>
+      <w:r>
+        <w:t>data</w:t>
+      </w:r>
+      <w:proofErr w:type="gramEnd"/>
+    </w:p>
+    <w:p>
+      <w:r>
+        <w:t>*</w:t>
+      </w:r>
+      <w:proofErr w:type="gramStart"/>
+      <w:r>
+        <w:t>evidence</w:t>
+      </w:r>
+      <w:proofErr w:type="gramEnd"/>
+      <w:r>
+        <w:t xml:space="preserve"> of direct movement between different caves and have found that there is genetic similarity between viruses detected in geographically distant locations</w:t>
+      </w:r>
+    </w:p>
+    <w:p>
+      <w:r>
+        <w:t>*</w:t>
+      </w:r>
+      <w:proofErr w:type="spellStart"/>
+      <w:proofErr w:type="gramStart"/>
+      <w:r>
+        <w:t>spp</w:t>
+      </w:r>
+      <w:proofErr w:type="spellEnd"/>
+      <w:proofErr w:type="gramEnd"/>
+      <w:r>
+        <w:t xml:space="preserve"> exists as a large metapopulation with virus circulation over </w:t>
+      </w:r>
+      <w:commentRangeStart w:id="9"/>
       <w:r>
         <w:t>broad geographic ranges</w:t>
       </w:r>
-      <w:commentRangeEnd w:id="7"/>
+      <w:commentRangeEnd w:id="9"/>
       <w:r>
         <w:rPr>
           <w:rStyle w:val="CommentReference"/>
         </w:rPr>
-        <w:commentReference w:id="7"/>
-      </w:r>
-    </w:p>
-    <w:p>
-      <w:r>
-        <w:t>*plowright suggested metapopulation dynamics were necessary for HeV persistence in Australian pteropodids</w:t>
+        <w:commentReference w:id="9"/>
       </w:r>
     </w:p>
     <w:p>
       <w:r>
         <w:t>*</w:t>
       </w:r>
-      <w:r>
-        <w:t>movement between colonies within the period short enough for infection to occur and for a bat to become infectious</w:t>
+      <w:proofErr w:type="spellStart"/>
+      <w:proofErr w:type="gramStart"/>
+      <w:r>
+        <w:t>plowright</w:t>
+      </w:r>
+      <w:proofErr w:type="spellEnd"/>
+      <w:proofErr w:type="gramEnd"/>
+      <w:r>
+        <w:t xml:space="preserve"> suggested metapopulation dynamics were necessary for </w:t>
+      </w:r>
+      <w:proofErr w:type="spellStart"/>
+      <w:r>
+        <w:t>HeV</w:t>
+      </w:r>
+      <w:proofErr w:type="spellEnd"/>
+      <w:r>
+        <w:t xml:space="preserve"> persistence in Australian pteropodids</w:t>
+      </w:r>
+    </w:p>
+    <w:p>
+      <w:r>
+        <w:t>*</w:t>
+      </w:r>
+      <w:proofErr w:type="gramStart"/>
+      <w:r>
+        <w:t>movement</w:t>
+      </w:r>
+      <w:proofErr w:type="gramEnd"/>
+      <w:r>
+        <w:t xml:space="preserve"> between colonies within the period short enough for infection to occur and for a bat to become infectious</w:t>
       </w:r>
     </w:p>
     <w:p>
@@ -673,9 +980,19 @@
       <w:r>
         <w:t xml:space="preserve">Pteropus </w:t>
       </w:r>
-      <w:r>
-        <w:t>spp have been done a lot</w:t>
-      </w:r>
+      <w:proofErr w:type="spellStart"/>
+      <w:r>
+        <w:t>spp</w:t>
+      </w:r>
+      <w:proofErr w:type="spellEnd"/>
+      <w:r>
+        <w:t xml:space="preserve"> have been done a </w:t>
+      </w:r>
+      <w:proofErr w:type="gramStart"/>
+      <w:r>
+        <w:t>lot</w:t>
+      </w:r>
+      <w:proofErr w:type="gramEnd"/>
     </w:p>
     <w:p>
       <w:pPr>
@@ -703,9 +1020,11 @@
       <w:r>
         <w:t xml:space="preserve">Test maximum bounds of Pteropus movement to get an idea of panmixia of </w:t>
       </w:r>
+      <w:proofErr w:type="gramStart"/>
       <w:r>
         <w:t>Madagascar</w:t>
       </w:r>
+      <w:proofErr w:type="gramEnd"/>
     </w:p>
     <w:p>
       <w:pPr>
@@ -717,6 +1036,442 @@
       </w:pPr>
       <w:r>
         <w:t>Comparison of connectivity between species</w:t>
+      </w:r>
+    </w:p>
+    <w:p/>
+    <w:p>
+      <w:pPr>
+        <w:rPr>
+          <w:b/>
+          <w:bCs/>
+          <w:u w:val="single"/>
+        </w:rPr>
+      </w:pPr>
+      <w:r>
+        <w:rPr>
+          <w:b/>
+          <w:bCs/>
+          <w:u w:val="single"/>
+        </w:rPr>
+        <w:t>The Tentative Plan</w:t>
+      </w:r>
+    </w:p>
+    <w:p>
+      <w:pPr>
+        <w:pStyle w:val="ListParagraph"/>
+        <w:numPr>
+          <w:ilvl w:val="0"/>
+          <w:numId w:val="3"/>
+        </w:numPr>
+      </w:pPr>
+      <w:r>
+        <w:t>ATS telemetry tags (radio tags) (~</w:t>
+      </w:r>
+      <w:r>
+        <w:t>next year</w:t>
+      </w:r>
+      <w:r>
+        <w:t>)</w:t>
+      </w:r>
+    </w:p>
+    <w:p>
+      <w:pPr>
+        <w:pStyle w:val="ListParagraph"/>
+        <w:numPr>
+          <w:ilvl w:val="1"/>
+          <w:numId w:val="3"/>
+        </w:numPr>
+      </w:pPr>
+      <w:r>
+        <w:t xml:space="preserve">50 </w:t>
+      </w:r>
+      <w:r>
+        <w:rPr>
+          <w:i/>
+          <w:iCs/>
+        </w:rPr>
+        <w:t>Pteropus rufus</w:t>
+      </w:r>
+      <w:r>
+        <w:t xml:space="preserve"> juveniles at </w:t>
+      </w:r>
+      <w:proofErr w:type="spellStart"/>
+      <w:r>
+        <w:t>Analambotaka</w:t>
+      </w:r>
+      <w:proofErr w:type="spellEnd"/>
+    </w:p>
+    <w:p>
+      <w:pPr>
+        <w:pStyle w:val="ListParagraph"/>
+        <w:numPr>
+          <w:ilvl w:val="1"/>
+          <w:numId w:val="3"/>
+        </w:numPr>
+      </w:pPr>
+      <w:r>
+        <w:t xml:space="preserve">50 </w:t>
+      </w:r>
+      <w:r>
+        <w:rPr>
+          <w:i/>
+          <w:iCs/>
+        </w:rPr>
+        <w:t>Eidolon dupreanum</w:t>
+      </w:r>
+      <w:r>
+        <w:t xml:space="preserve"> juveniles at</w:t>
+      </w:r>
+      <w:r>
+        <w:t xml:space="preserve"> Angavokely</w:t>
+      </w:r>
+    </w:p>
+    <w:p>
+      <w:pPr>
+        <w:pStyle w:val="ListParagraph"/>
+        <w:numPr>
+          <w:ilvl w:val="1"/>
+          <w:numId w:val="3"/>
+        </w:numPr>
+      </w:pPr>
+      <w:r>
+        <w:t xml:space="preserve">50 </w:t>
+      </w:r>
+      <w:r>
+        <w:rPr>
+          <w:i/>
+          <w:iCs/>
+        </w:rPr>
+        <w:t>Rousettus madagascariensis</w:t>
+      </w:r>
+      <w:r>
+        <w:t xml:space="preserve"> juveniles at </w:t>
+      </w:r>
+      <w:r>
+        <w:t>Maromiz</w:t>
+      </w:r>
+      <w:r>
+        <w:t>a</w:t>
+      </w:r>
+      <w:r>
+        <w:t>ha</w:t>
+      </w:r>
+    </w:p>
+    <w:p>
+      <w:pPr>
+        <w:pStyle w:val="ListParagraph"/>
+        <w:numPr>
+          <w:ilvl w:val="0"/>
+          <w:numId w:val="3"/>
+        </w:numPr>
+      </w:pPr>
+      <w:r>
+        <w:t xml:space="preserve">GPS telemetry tags </w:t>
+      </w:r>
+      <w:r>
+        <w:t>(~August</w:t>
+      </w:r>
+      <w:r>
+        <w:t>/January</w:t>
+      </w:r>
+      <w:r>
+        <w:t>)</w:t>
+      </w:r>
+    </w:p>
+    <w:p>
+      <w:pPr>
+        <w:pStyle w:val="ListParagraph"/>
+        <w:numPr>
+          <w:ilvl w:val="1"/>
+          <w:numId w:val="3"/>
+        </w:numPr>
+        <w:rPr>
+          <w:highlight w:val="green"/>
+        </w:rPr>
+      </w:pPr>
+      <w:r>
+        <w:rPr>
+          <w:highlight w:val="green"/>
+        </w:rPr>
+        <w:t xml:space="preserve">4 </w:t>
+      </w:r>
+      <w:r>
+        <w:rPr>
+          <w:i/>
+          <w:iCs/>
+          <w:highlight w:val="green"/>
+        </w:rPr>
+        <w:t>Pteropus rufus</w:t>
+      </w:r>
+      <w:r>
+        <w:rPr>
+          <w:highlight w:val="green"/>
+        </w:rPr>
+        <w:t xml:space="preserve"> at</w:t>
+      </w:r>
+      <w:r>
+        <w:rPr>
+          <w:highlight w:val="green"/>
+        </w:rPr>
+        <w:t xml:space="preserve"> </w:t>
+      </w:r>
+      <w:proofErr w:type="spellStart"/>
+      <w:r>
+        <w:rPr>
+          <w:highlight w:val="green"/>
+        </w:rPr>
+        <w:t>Analambotaka</w:t>
+      </w:r>
+      <w:proofErr w:type="spellEnd"/>
+    </w:p>
+    <w:p>
+      <w:pPr>
+        <w:pStyle w:val="ListParagraph"/>
+        <w:numPr>
+          <w:ilvl w:val="1"/>
+          <w:numId w:val="3"/>
+        </w:numPr>
+        <w:rPr>
+          <w:highlight w:val="green"/>
+        </w:rPr>
+      </w:pPr>
+      <w:r>
+        <w:rPr>
+          <w:highlight w:val="green"/>
+        </w:rPr>
+        <w:t xml:space="preserve">4 </w:t>
+      </w:r>
+      <w:r>
+        <w:rPr>
+          <w:i/>
+          <w:iCs/>
+          <w:highlight w:val="green"/>
+        </w:rPr>
+        <w:t>Pteropus rufus</w:t>
+      </w:r>
+      <w:r>
+        <w:rPr>
+          <w:highlight w:val="green"/>
+        </w:rPr>
+        <w:t xml:space="preserve"> at</w:t>
+      </w:r>
+      <w:r>
+        <w:rPr>
+          <w:highlight w:val="green"/>
+        </w:rPr>
+        <w:t xml:space="preserve"> </w:t>
+      </w:r>
+      <w:proofErr w:type="spellStart"/>
+      <w:r>
+        <w:rPr>
+          <w:highlight w:val="green"/>
+        </w:rPr>
+        <w:t>Matsaborimanga</w:t>
+      </w:r>
+      <w:proofErr w:type="spellEnd"/>
+    </w:p>
+    <w:p>
+      <w:pPr>
+        <w:pStyle w:val="ListParagraph"/>
+        <w:numPr>
+          <w:ilvl w:val="1"/>
+          <w:numId w:val="3"/>
+        </w:numPr>
+        <w:rPr>
+          <w:highlight w:val="green"/>
+        </w:rPr>
+      </w:pPr>
+      <w:r>
+        <w:rPr>
+          <w:highlight w:val="green"/>
+        </w:rPr>
+        <w:t xml:space="preserve">4 </w:t>
+      </w:r>
+      <w:r>
+        <w:rPr>
+          <w:i/>
+          <w:iCs/>
+          <w:highlight w:val="green"/>
+        </w:rPr>
+        <w:t>Pteropus rufus</w:t>
+      </w:r>
+      <w:r>
+        <w:rPr>
+          <w:highlight w:val="green"/>
+        </w:rPr>
+        <w:t xml:space="preserve"> at</w:t>
+      </w:r>
+      <w:r>
+        <w:rPr>
+          <w:highlight w:val="green"/>
+        </w:rPr>
+        <w:t xml:space="preserve"> Sainte Luce</w:t>
+      </w:r>
+    </w:p>
+    <w:p>
+      <w:pPr>
+        <w:pStyle w:val="ListParagraph"/>
+        <w:numPr>
+          <w:ilvl w:val="1"/>
+          <w:numId w:val="3"/>
+        </w:numPr>
+        <w:rPr>
+          <w:highlight w:val="green"/>
+        </w:rPr>
+      </w:pPr>
+      <w:r>
+        <w:rPr>
+          <w:highlight w:val="green"/>
+        </w:rPr>
+        <w:t xml:space="preserve">4 </w:t>
+      </w:r>
+      <w:r>
+        <w:rPr>
+          <w:i/>
+          <w:iCs/>
+          <w:highlight w:val="green"/>
+        </w:rPr>
+        <w:t>Pteropus rufus</w:t>
+      </w:r>
+      <w:r>
+        <w:rPr>
+          <w:highlight w:val="green"/>
+        </w:rPr>
+        <w:t xml:space="preserve"> at</w:t>
+      </w:r>
+      <w:r>
+        <w:rPr>
+          <w:highlight w:val="green"/>
+        </w:rPr>
+        <w:t xml:space="preserve"> </w:t>
+      </w:r>
+      <w:proofErr w:type="spellStart"/>
+      <w:r>
+        <w:rPr>
+          <w:highlight w:val="green"/>
+        </w:rPr>
+        <w:t>Ambositra</w:t>
+      </w:r>
+      <w:proofErr w:type="spellEnd"/>
+    </w:p>
+    <w:p>
+      <w:pPr>
+        <w:pStyle w:val="ListParagraph"/>
+        <w:numPr>
+          <w:ilvl w:val="1"/>
+          <w:numId w:val="3"/>
+        </w:numPr>
+        <w:rPr>
+          <w:highlight w:val="green"/>
+        </w:rPr>
+      </w:pPr>
+      <w:r>
+        <w:rPr>
+          <w:highlight w:val="green"/>
+        </w:rPr>
+        <w:t xml:space="preserve">4 </w:t>
+      </w:r>
+      <w:r>
+        <w:rPr>
+          <w:i/>
+          <w:iCs/>
+          <w:highlight w:val="green"/>
+        </w:rPr>
+        <w:t>Pteropus rufus</w:t>
+      </w:r>
+      <w:r>
+        <w:rPr>
+          <w:highlight w:val="green"/>
+        </w:rPr>
+        <w:t xml:space="preserve"> at</w:t>
+      </w:r>
+      <w:r>
+        <w:rPr>
+          <w:highlight w:val="green"/>
+        </w:rPr>
+        <w:t xml:space="preserve"> Nosy Hara</w:t>
+      </w:r>
+    </w:p>
+    <w:p>
+      <w:pPr>
+        <w:pStyle w:val="ListParagraph"/>
+        <w:numPr>
+          <w:ilvl w:val="1"/>
+          <w:numId w:val="3"/>
+        </w:numPr>
+      </w:pPr>
+      <w:r>
+        <w:t xml:space="preserve">4 </w:t>
+      </w:r>
+      <w:r>
+        <w:rPr>
+          <w:i/>
+          <w:iCs/>
+        </w:rPr>
+        <w:t>Eidolon dupreanum</w:t>
+      </w:r>
+      <w:r>
+        <w:t xml:space="preserve"> at Nosy Hara</w:t>
+      </w:r>
+    </w:p>
+    <w:p>
+      <w:pPr>
+        <w:pStyle w:val="ListParagraph"/>
+        <w:numPr>
+          <w:ilvl w:val="1"/>
+          <w:numId w:val="3"/>
+        </w:numPr>
+      </w:pPr>
+      <w:r>
+        <w:t xml:space="preserve">4 </w:t>
+      </w:r>
+      <w:r>
+        <w:rPr>
+          <w:i/>
+          <w:iCs/>
+        </w:rPr>
+        <w:t>Eidolon dupreanum</w:t>
+      </w:r>
+      <w:r>
+        <w:t xml:space="preserve"> at Angavokely</w:t>
+      </w:r>
+    </w:p>
+    <w:p/>
+    <w:p>
+      <w:r>
+        <w:t xml:space="preserve">Solar GPS tags: </w:t>
+      </w:r>
+      <w:hyperlink r:id="rId9" w:history="1">
+        <w:r>
+          <w:rPr>
+            <w:rStyle w:val="Hyperlink"/>
+          </w:rPr>
+          <w:t>https://www.microwavetelemetry.com</w:t>
+        </w:r>
+        <w:r>
+          <w:rPr>
+            <w:rStyle w:val="Hyperlink"/>
+          </w:rPr>
+          <w:t>/</w:t>
+        </w:r>
+        <w:r>
+          <w:rPr>
+            <w:rStyle w:val="Hyperlink"/>
+          </w:rPr>
+          <w:t>solar_35g_ptt</w:t>
+        </w:r>
+      </w:hyperlink>
+    </w:p>
+    <w:p>
+      <w:r>
+        <w:lastRenderedPageBreak/>
+        <w:t>ATS tags</w:t>
+      </w:r>
+      <w:r>
+        <w:t xml:space="preserve">: </w:t>
+      </w:r>
+      <w:r>
+        <w:t>https://atstrack.com/tracking-products.html</w:t>
       </w:r>
     </w:p>
     <w:sectPr>
@@ -749,7 +1504,7 @@
       </w:r>
     </w:p>
   </w:comment>
-  <w:comment w:id="1" w:author="Sophia Horigan" w:date="2023-03-21T16:31:00Z" w:initials="SH">
+  <w:comment w:id="1" w:author="Sophia Horigan" w:date="2023-04-11T08:45:00Z" w:initials="SH">
     <w:p>
       <w:r>
         <w:rPr>
@@ -763,11 +1518,11 @@
           <w:sz w:val="20"/>
           <w:szCs w:val="20"/>
         </w:rPr>
-        <w:t>30 per species</w:t>
+        <w:t>Yes doing it next year</w:t>
       </w:r>
     </w:p>
   </w:comment>
-  <w:comment w:id="2" w:author="Sophia Horigan" w:date="2023-03-21T16:32:00Z" w:initials="SH">
+  <w:comment w:id="2" w:author="Sophia Horigan" w:date="2023-03-21T16:31:00Z" w:initials="SH">
     <w:p>
       <w:r>
         <w:rPr>
@@ -781,11 +1536,11 @@
           <w:sz w:val="20"/>
           <w:szCs w:val="20"/>
         </w:rPr>
-        <w:t>P. Rufus, 4 per each of 5 ecoregions</w:t>
+        <w:t>30 per species</w:t>
       </w:r>
     </w:p>
   </w:comment>
-  <w:comment w:id="3" w:author="Sophia Horigan" w:date="2023-03-21T17:03:00Z" w:initials="SH">
+  <w:comment w:id="3" w:author="Sophia Horigan" w:date="2023-03-23T07:42:00Z" w:initials="SH">
     <w:p>
       <w:r>
         <w:rPr>
@@ -799,11 +1554,11 @@
           <w:sz w:val="20"/>
           <w:szCs w:val="20"/>
         </w:rPr>
-        <w:t>Solar powered? Has to be pteropus</w:t>
+        <w:t>50 per species</w:t>
       </w:r>
     </w:p>
   </w:comment>
-  <w:comment w:id="4" w:author="Sophia Horigan" w:date="2023-03-21T16:43:00Z" w:initials="SH">
+  <w:comment w:id="4" w:author="Sophia Horigan" w:date="2023-03-21T16:32:00Z" w:initials="SH">
     <w:p>
       <w:r>
         <w:rPr>
@@ -817,11 +1572,11 @@
           <w:sz w:val="20"/>
           <w:szCs w:val="20"/>
         </w:rPr>
-        <w:t>How much do you have to follow the grant’s proposal?</w:t>
+        <w:t>P. Rufus, 4 per each of 5 ecoregions</w:t>
       </w:r>
     </w:p>
   </w:comment>
-  <w:comment w:id="5" w:author="Sophia Horigan" w:date="2023-03-21T16:43:00Z" w:initials="SH">
+  <w:comment w:id="5" w:author="Sophia Horigan" w:date="2023-03-21T17:03:00Z" w:initials="SH">
     <w:p>
       <w:r>
         <w:rPr>
@@ -835,11 +1590,11 @@
           <w:sz w:val="20"/>
           <w:szCs w:val="20"/>
         </w:rPr>
-        <w:t>I would love to tool around Madagascar setting these up</w:t>
+        <w:t>Solar powered? Has to be pteropus</w:t>
       </w:r>
     </w:p>
   </w:comment>
-  <w:comment w:id="6" w:author="Sophia Horigan" w:date="2023-03-21T17:12:00Z" w:initials="SH">
+  <w:comment w:id="6" w:author="Sophia Horigan" w:date="2023-03-21T16:43:00Z" w:initials="SH">
     <w:p>
       <w:r>
         <w:rPr>
@@ -853,11 +1608,47 @@
           <w:sz w:val="20"/>
           <w:szCs w:val="20"/>
         </w:rPr>
+        <w:t>How much do you have to follow the grant’s proposal?</w:t>
+      </w:r>
+    </w:p>
+  </w:comment>
+  <w:comment w:id="7" w:author="Sophia Horigan" w:date="2023-03-21T16:43:00Z" w:initials="SH">
+    <w:p>
+      <w:r>
+        <w:rPr>
+          <w:rStyle w:val="CommentReference"/>
+        </w:rPr>
+        <w:annotationRef/>
+      </w:r>
+      <w:r>
+        <w:rPr>
+          <w:color w:val="000000"/>
+          <w:sz w:val="20"/>
+          <w:szCs w:val="20"/>
+        </w:rPr>
+        <w:t>I would love to tool around Madagascar setting these up</w:t>
+      </w:r>
+    </w:p>
+  </w:comment>
+  <w:comment w:id="8" w:author="Sophia Horigan" w:date="2023-03-21T17:12:00Z" w:initials="SH">
+    <w:p>
+      <w:r>
+        <w:rPr>
+          <w:rStyle w:val="CommentReference"/>
+        </w:rPr>
+        <w:annotationRef/>
+      </w:r>
+      <w:r>
+        <w:rPr>
+          <w:color w:val="000000"/>
+          <w:sz w:val="20"/>
+          <w:szCs w:val="20"/>
+        </w:rPr>
         <w:t>Also want to go ASAP right?</w:t>
       </w:r>
     </w:p>
   </w:comment>
-  <w:comment w:id="7" w:author="Sophia Horigan" w:date="2023-03-21T17:21:00Z" w:initials="SH">
+  <w:comment w:id="9" w:author="Sophia Horigan" w:date="2023-03-21T17:21:00Z" w:initials="SH">
     <w:p>
       <w:r>
         <w:rPr>
@@ -881,7 +1672,9 @@
 <file path=word/commentsExtended.xml><?xml version="1.0" encoding="utf-8"?>
 <w15:commentsEx xmlns:wpc="http://schemas.microsoft.com/office/word/2010/wordprocessingCanvas" xmlns:cx="http://schemas.microsoft.com/office/drawing/2014/chartex" xmlns:cx1="http://schemas.microsoft.com/office/drawing/2015/9/8/chartex" xmlns:cx2="http://schemas.microsoft.com/office/drawing/2015/10/21/chartex" xmlns:cx3="http://schemas.microsoft.com/office/drawing/2016/5/9/chartex" xmlns:cx4="http://schemas.microsoft.com/office/drawing/2016/5/10/chartex" xmlns:cx5="http://schemas.microsoft.com/office/drawing/2016/5/11/chartex" xmlns:cx6="http://schemas.microsoft.com/office/drawing/2016/5/12/chartex" xmlns:cx7="http://schemas.microsoft.com/office/drawing/2016/5/13/chartex" xmlns:cx8="http://schemas.microsoft.com/office/drawing/2016/5/14/chartex" xmlns:mc="http://schemas.openxmlformats.org/markup-compatibility/2006" xmlns:aink="http://schemas.microsoft.com/office/drawing/2016/ink" xmlns:am3d="http://schemas.microsoft.com/office/drawing/2017/model3d" xmlns:o="urn:schemas-microsoft-com:office:office" xmlns:oel="http://schemas.microsoft.com/office/2019/extlst" xmlns:r="http://schemas.openxmlformats.org/officeDocument/2006/relationships" xmlns:m="http://schemas.openxmlformats.org/officeDocument/2006/math" xmlns:v="urn:schemas-microsoft-com:vml" xmlns:wp14="http://schemas.microsoft.com/office/word/2010/wordprocessingDrawing" xmlns:wp="http://schemas.openxmlformats.org/drawingml/2006/wordprocessingDrawing" xmlns:w10="urn:schemas-microsoft-com:office:word" xmlns:w="http://schemas.openxmlformats.org/wordprocessingml/2006/main" xmlns:w14="http://schemas.microsoft.com/office/word/2010/wordml" xmlns:w15="http://schemas.microsoft.com/office/word/2012/wordml" xmlns:w16cex="http://schemas.microsoft.com/office/word/2018/wordml/cex" xmlns:w16cid="http://schemas.microsoft.com/office/word/2016/wordml/cid" xmlns:w16="http://schemas.microsoft.com/office/word/2018/wordml" xmlns:w16du="http://schemas.microsoft.com/office/word/2023/wordml/word16du" xmlns:w16sdtdh="http://schemas.microsoft.com/office/word/2020/wordml/sdtdatahash" xmlns:w16se="http://schemas.microsoft.com/office/word/2015/wordml/symex" xmlns:wpg="http://schemas.microsoft.com/office/word/2010/wordprocessingGroup" xmlns:wpi="http://schemas.microsoft.com/office/word/2010/wordprocessingInk" xmlns:wne="http://schemas.microsoft.com/office/word/2006/wordml" xmlns:wps="http://schemas.microsoft.com/office/word/2010/wordprocessingShape" mc:Ignorable="w14 w15 w16se w16cid w16 w16cex w16sdtdh wp14">
   <w15:commentEx w15:paraId="73A34346" w15:done="0"/>
+  <w15:commentEx w15:paraId="4FE46E3E" w15:paraIdParent="73A34346" w15:done="0"/>
   <w15:commentEx w15:paraId="61070918" w15:done="0"/>
+  <w15:commentEx w15:paraId="3BB45A9F" w15:paraIdParent="61070918" w15:done="0"/>
   <w15:commentEx w15:paraId="20445225" w15:done="0"/>
   <w15:commentEx w15:paraId="7F4BA67B" w15:done="0"/>
   <w15:commentEx w15:paraId="3E873CC9" w15:done="0"/>
@@ -894,7 +1687,9 @@
 <file path=word/commentsExtensible.xml><?xml version="1.0" encoding="utf-8"?>
 <w16cex:commentsExtensible xmlns:wpc="http://schemas.microsoft.com/office/word/2010/wordprocessingCanvas" xmlns:cx="http://schemas.microsoft.com/office/drawing/2014/chartex" xmlns:cx1="http://schemas.microsoft.com/office/drawing/2015/9/8/chartex" xmlns:cx2="http://schemas.microsoft.com/office/drawing/2015/10/21/chartex" xmlns:cx3="http://schemas.microsoft.com/office/drawing/2016/5/9/chartex" xmlns:cx4="http://schemas.microsoft.com/office/drawing/2016/5/10/chartex" xmlns:cx5="http://schemas.microsoft.com/office/drawing/2016/5/11/chartex" xmlns:cx6="http://schemas.microsoft.com/office/drawing/2016/5/12/chartex" xmlns:cx7="http://schemas.microsoft.com/office/drawing/2016/5/13/chartex" xmlns:cx8="http://schemas.microsoft.com/office/drawing/2016/5/14/chartex" xmlns:mc="http://schemas.openxmlformats.org/markup-compatibility/2006" xmlns:aink="http://schemas.microsoft.com/office/drawing/2016/ink" xmlns:am3d="http://schemas.microsoft.com/office/drawing/2017/model3d" xmlns:o="urn:schemas-microsoft-com:office:office" xmlns:oel="http://schemas.microsoft.com/office/2019/extlst" xmlns:r="http://schemas.openxmlformats.org/officeDocument/2006/relationships" xmlns:m="http://schemas.openxmlformats.org/officeDocument/2006/math" xmlns:v="urn:schemas-microsoft-com:vml" xmlns:wp14="http://schemas.microsoft.com/office/word/2010/wordprocessingDrawing" xmlns:wp="http://schemas.openxmlformats.org/drawingml/2006/wordprocessingDrawing" xmlns:w10="urn:schemas-microsoft-com:office:word" xmlns:w="http://schemas.openxmlformats.org/wordprocessingml/2006/main" xmlns:w14="http://schemas.microsoft.com/office/word/2010/wordml" xmlns:w15="http://schemas.microsoft.com/office/word/2012/wordml" xmlns:w16cex="http://schemas.microsoft.com/office/word/2018/wordml/cex" xmlns:w16cid="http://schemas.microsoft.com/office/word/2016/wordml/cid" xmlns:w16="http://schemas.microsoft.com/office/word/2018/wordml" xmlns:w16du="http://schemas.microsoft.com/office/word/2023/wordml/word16du" xmlns:w16sdtdh="http://schemas.microsoft.com/office/word/2020/wordml/sdtdatahash" xmlns:w16se="http://schemas.microsoft.com/office/word/2015/wordml/symex" xmlns:wpg="http://schemas.microsoft.com/office/word/2010/wordprocessingGroup" xmlns:wpi="http://schemas.microsoft.com/office/word/2010/wordprocessingInk" xmlns:wne="http://schemas.microsoft.com/office/word/2006/wordml" xmlns:wps="http://schemas.microsoft.com/office/word/2010/wordprocessingShape" mc:Ignorable="w14 w15 w16se w16cid w16 w16cex w16sdtdh wp14">
   <w16cex:commentExtensible w16cex:durableId="27C45748" w16cex:dateUtc="2023-03-21T23:18:00Z"/>
+  <w16cex:commentExtensible w16cex:durableId="27DF9C96" w16cex:dateUtc="2023-04-11T13:45:00Z"/>
   <w16cex:commentExtensible w16cex:durableId="27C45A6C" w16cex:dateUtc="2023-03-21T23:31:00Z"/>
+  <w16cex:commentExtensible w16cex:durableId="27C68151" w16cex:dateUtc="2023-03-23T14:42:00Z"/>
   <w16cex:commentExtensible w16cex:durableId="27C45A85" w16cex:dateUtc="2023-03-21T23:32:00Z"/>
   <w16cex:commentExtensible w16cex:durableId="27C461F1" w16cex:dateUtc="2023-03-22T00:03:00Z"/>
   <w16cex:commentExtensible w16cex:durableId="27C45D28" w16cex:dateUtc="2023-03-21T23:43:00Z"/>
@@ -907,7 +1702,9 @@
 <file path=word/commentsIds.xml><?xml version="1.0" encoding="utf-8"?>
 <w16cid:commentsIds xmlns:wpc="http://schemas.microsoft.com/office/word/2010/wordprocessingCanvas" xmlns:cx="http://schemas.microsoft.com/office/drawing/2014/chartex" xmlns:cx1="http://schemas.microsoft.com/office/drawing/2015/9/8/chartex" xmlns:cx2="http://schemas.microsoft.com/office/drawing/2015/10/21/chartex" xmlns:cx3="http://schemas.microsoft.com/office/drawing/2016/5/9/chartex" xmlns:cx4="http://schemas.microsoft.com/office/drawing/2016/5/10/chartex" xmlns:cx5="http://schemas.microsoft.com/office/drawing/2016/5/11/chartex" xmlns:cx6="http://schemas.microsoft.com/office/drawing/2016/5/12/chartex" xmlns:cx7="http://schemas.microsoft.com/office/drawing/2016/5/13/chartex" xmlns:cx8="http://schemas.microsoft.com/office/drawing/2016/5/14/chartex" xmlns:mc="http://schemas.openxmlformats.org/markup-compatibility/2006" xmlns:aink="http://schemas.microsoft.com/office/drawing/2016/ink" xmlns:am3d="http://schemas.microsoft.com/office/drawing/2017/model3d" xmlns:o="urn:schemas-microsoft-com:office:office" xmlns:oel="http://schemas.microsoft.com/office/2019/extlst" xmlns:r="http://schemas.openxmlformats.org/officeDocument/2006/relationships" xmlns:m="http://schemas.openxmlformats.org/officeDocument/2006/math" xmlns:v="urn:schemas-microsoft-com:vml" xmlns:wp14="http://schemas.microsoft.com/office/word/2010/wordprocessingDrawing" xmlns:wp="http://schemas.openxmlformats.org/drawingml/2006/wordprocessingDrawing" xmlns:w10="urn:schemas-microsoft-com:office:word" xmlns:w="http://schemas.openxmlformats.org/wordprocessingml/2006/main" xmlns:w14="http://schemas.microsoft.com/office/word/2010/wordml" xmlns:w15="http://schemas.microsoft.com/office/word/2012/wordml" xmlns:w16cex="http://schemas.microsoft.com/office/word/2018/wordml/cex" xmlns:w16cid="http://schemas.microsoft.com/office/word/2016/wordml/cid" xmlns:w16="http://schemas.microsoft.com/office/word/2018/wordml" xmlns:w16du="http://schemas.microsoft.com/office/word/2023/wordml/word16du" xmlns:w16sdtdh="http://schemas.microsoft.com/office/word/2020/wordml/sdtdatahash" xmlns:w16se="http://schemas.microsoft.com/office/word/2015/wordml/symex" xmlns:wpg="http://schemas.microsoft.com/office/word/2010/wordprocessingGroup" xmlns:wpi="http://schemas.microsoft.com/office/word/2010/wordprocessingInk" xmlns:wne="http://schemas.microsoft.com/office/word/2006/wordml" xmlns:wps="http://schemas.microsoft.com/office/word/2010/wordprocessingShape" mc:Ignorable="w14 w15 w16se w16cid w16 w16cex w16sdtdh wp14">
   <w16cid:commentId w16cid:paraId="73A34346" w16cid:durableId="27C45748"/>
+  <w16cid:commentId w16cid:paraId="4FE46E3E" w16cid:durableId="27DF9C96"/>
   <w16cid:commentId w16cid:paraId="61070918" w16cid:durableId="27C45A6C"/>
+  <w16cid:commentId w16cid:paraId="3BB45A9F" w16cid:durableId="27C68151"/>
   <w16cid:commentId w16cid:paraId="20445225" w16cid:durableId="27C45A85"/>
   <w16cid:commentId w16cid:paraId="7F4BA67B" w16cid:durableId="27C461F1"/>
   <w16cid:commentId w16cid:paraId="3E873CC9" w16cid:durableId="27C45D28"/>
@@ -920,9 +1717,9 @@
 <file path=word/numbering.xml><?xml version="1.0" encoding="utf-8"?>
 <w:numbering xmlns:wpc="http://schemas.microsoft.com/office/word/2010/wordprocessingCanvas" xmlns:cx="http://schemas.microsoft.com/office/drawing/2014/chartex" xmlns:cx1="http://schemas.microsoft.com/office/drawing/2015/9/8/chartex" xmlns:cx2="http://schemas.microsoft.com/office/drawing/2015/10/21/chartex" xmlns:cx3="http://schemas.microsoft.com/office/drawing/2016/5/9/chartex" xmlns:cx4="http://schemas.microsoft.com/office/drawing/2016/5/10/chartex" xmlns:cx5="http://schemas.microsoft.com/office/drawing/2016/5/11/chartex" xmlns:cx6="http://schemas.microsoft.com/office/drawing/2016/5/12/chartex" xmlns:cx7="http://schemas.microsoft.com/office/drawing/2016/5/13/chartex" xmlns:cx8="http://schemas.microsoft.com/office/drawing/2016/5/14/chartex" xmlns:mc="http://schemas.openxmlformats.org/markup-compatibility/2006" xmlns:aink="http://schemas.microsoft.com/office/drawing/2016/ink" xmlns:am3d="http://schemas.microsoft.com/office/drawing/2017/model3d" xmlns:o="urn:schemas-microsoft-com:office:office" xmlns:oel="http://schemas.microsoft.com/office/2019/extlst" xmlns:r="http://schemas.openxmlformats.org/officeDocument/2006/relationships" xmlns:m="http://schemas.openxmlformats.org/officeDocument/2006/math" xmlns:v="urn:schemas-microsoft-com:vml" xmlns:wp14="http://schemas.microsoft.com/office/word/2010/wordprocessingDrawing" xmlns:wp="http://schemas.openxmlformats.org/drawingml/2006/wordprocessingDrawing" xmlns:w10="urn:schemas-microsoft-com:office:word" xmlns:w="http://schemas.openxmlformats.org/wordprocessingml/2006/main" xmlns:w14="http://schemas.microsoft.com/office/word/2010/wordml" xmlns:w15="http://schemas.microsoft.com/office/word/2012/wordml" xmlns:w16cex="http://schemas.microsoft.com/office/word/2018/wordml/cex" xmlns:w16cid="http://schemas.microsoft.com/office/word/2016/wordml/cid" xmlns:w16="http://schemas.microsoft.com/office/word/2018/wordml" xmlns:w16du="http://schemas.microsoft.com/office/word/2023/wordml/word16du" xmlns:w16sdtdh="http://schemas.microsoft.com/office/word/2020/wordml/sdtdatahash" xmlns:w16se="http://schemas.microsoft.com/office/word/2015/wordml/symex" xmlns:wpg="http://schemas.microsoft.com/office/word/2010/wordprocessingGroup" xmlns:wpi="http://schemas.microsoft.com/office/word/2010/wordprocessingInk" xmlns:wne="http://schemas.microsoft.com/office/word/2006/wordml" xmlns:wps="http://schemas.microsoft.com/office/word/2010/wordprocessingShape" mc:Ignorable="w14 w15 w16se w16cid w16 w16cex w16sdtdh wp14">
   <w:abstractNum w:abstractNumId="0" w15:restartNumberingAfterBreak="0">
-    <w:nsid w:val="5EC861D9"/>
+    <w:nsid w:val="467F2780"/>
     <w:multiLevelType w:val="hybridMultilevel"/>
-    <w:tmpl w:val="36D02D76"/>
+    <w:tmpl w:val="3E1C0676"/>
     <w:lvl w:ilvl="0" w:tplc="04090001">
       <w:start w:val="1"/>
       <w:numFmt w:val="bullet"/>
@@ -947,7 +1744,7 @@
         <w:rFonts w:ascii="Courier New" w:hAnsi="Courier New" w:cs="Courier New" w:hint="default"/>
       </w:rPr>
     </w:lvl>
-    <w:lvl w:ilvl="2" w:tplc="04090005">
+    <w:lvl w:ilvl="2" w:tplc="04090005" w:tentative="1">
       <w:start w:val="1"/>
       <w:numFmt w:val="bullet"/>
       <w:lvlText w:val=""/>
@@ -1033,16 +1830,16 @@
     </w:lvl>
   </w:abstractNum>
   <w:abstractNum w:abstractNumId="1" w15:restartNumberingAfterBreak="0">
-    <w:nsid w:val="784253BA"/>
+    <w:nsid w:val="5EC861D9"/>
     <w:multiLevelType w:val="hybridMultilevel"/>
-    <w:tmpl w:val="8422886C"/>
+    <w:tmpl w:val="36D02D76"/>
     <w:lvl w:ilvl="0" w:tplc="04090001">
       <w:start w:val="1"/>
       <w:numFmt w:val="bullet"/>
       <w:lvlText w:val=""/>
       <w:lvlJc w:val="left"/>
       <w:pPr>
-        <w:ind w:left="1440" w:hanging="360"/>
+        <w:ind w:left="720" w:hanging="360"/>
       </w:pPr>
       <w:rPr>
         <w:rFonts w:ascii="Symbol" w:hAnsi="Symbol" w:hint="default"/>
@@ -1054,6 +1851,119 @@
       <w:lvlText w:val="o"/>
       <w:lvlJc w:val="left"/>
       <w:pPr>
+        <w:ind w:left="1440" w:hanging="360"/>
+      </w:pPr>
+      <w:rPr>
+        <w:rFonts w:ascii="Courier New" w:hAnsi="Courier New" w:cs="Courier New" w:hint="default"/>
+      </w:rPr>
+    </w:lvl>
+    <w:lvl w:ilvl="2" w:tplc="04090005">
+      <w:start w:val="1"/>
+      <w:numFmt w:val="bullet"/>
+      <w:lvlText w:val=""/>
+      <w:lvlJc w:val="left"/>
+      <w:pPr>
+        <w:ind w:left="2160" w:hanging="360"/>
+      </w:pPr>
+      <w:rPr>
+        <w:rFonts w:ascii="Wingdings" w:hAnsi="Wingdings" w:hint="default"/>
+      </w:rPr>
+    </w:lvl>
+    <w:lvl w:ilvl="3" w:tplc="04090001" w:tentative="1">
+      <w:start w:val="1"/>
+      <w:numFmt w:val="bullet"/>
+      <w:lvlText w:val=""/>
+      <w:lvlJc w:val="left"/>
+      <w:pPr>
+        <w:ind w:left="2880" w:hanging="360"/>
+      </w:pPr>
+      <w:rPr>
+        <w:rFonts w:ascii="Symbol" w:hAnsi="Symbol" w:hint="default"/>
+      </w:rPr>
+    </w:lvl>
+    <w:lvl w:ilvl="4" w:tplc="04090003" w:tentative="1">
+      <w:start w:val="1"/>
+      <w:numFmt w:val="bullet"/>
+      <w:lvlText w:val="o"/>
+      <w:lvlJc w:val="left"/>
+      <w:pPr>
+        <w:ind w:left="3600" w:hanging="360"/>
+      </w:pPr>
+      <w:rPr>
+        <w:rFonts w:ascii="Courier New" w:hAnsi="Courier New" w:cs="Courier New" w:hint="default"/>
+      </w:rPr>
+    </w:lvl>
+    <w:lvl w:ilvl="5" w:tplc="04090005" w:tentative="1">
+      <w:start w:val="1"/>
+      <w:numFmt w:val="bullet"/>
+      <w:lvlText w:val=""/>
+      <w:lvlJc w:val="left"/>
+      <w:pPr>
+        <w:ind w:left="4320" w:hanging="360"/>
+      </w:pPr>
+      <w:rPr>
+        <w:rFonts w:ascii="Wingdings" w:hAnsi="Wingdings" w:hint="default"/>
+      </w:rPr>
+    </w:lvl>
+    <w:lvl w:ilvl="6" w:tplc="04090001" w:tentative="1">
+      <w:start w:val="1"/>
+      <w:numFmt w:val="bullet"/>
+      <w:lvlText w:val=""/>
+      <w:lvlJc w:val="left"/>
+      <w:pPr>
+        <w:ind w:left="5040" w:hanging="360"/>
+      </w:pPr>
+      <w:rPr>
+        <w:rFonts w:ascii="Symbol" w:hAnsi="Symbol" w:hint="default"/>
+      </w:rPr>
+    </w:lvl>
+    <w:lvl w:ilvl="7" w:tplc="04090003" w:tentative="1">
+      <w:start w:val="1"/>
+      <w:numFmt w:val="bullet"/>
+      <w:lvlText w:val="o"/>
+      <w:lvlJc w:val="left"/>
+      <w:pPr>
+        <w:ind w:left="5760" w:hanging="360"/>
+      </w:pPr>
+      <w:rPr>
+        <w:rFonts w:ascii="Courier New" w:hAnsi="Courier New" w:cs="Courier New" w:hint="default"/>
+      </w:rPr>
+    </w:lvl>
+    <w:lvl w:ilvl="8" w:tplc="04090005" w:tentative="1">
+      <w:start w:val="1"/>
+      <w:numFmt w:val="bullet"/>
+      <w:lvlText w:val=""/>
+      <w:lvlJc w:val="left"/>
+      <w:pPr>
+        <w:ind w:left="6480" w:hanging="360"/>
+      </w:pPr>
+      <w:rPr>
+        <w:rFonts w:ascii="Wingdings" w:hAnsi="Wingdings" w:hint="default"/>
+      </w:rPr>
+    </w:lvl>
+  </w:abstractNum>
+  <w:abstractNum w:abstractNumId="2" w15:restartNumberingAfterBreak="0">
+    <w:nsid w:val="784253BA"/>
+    <w:multiLevelType w:val="hybridMultilevel"/>
+    <w:tmpl w:val="8422886C"/>
+    <w:lvl w:ilvl="0" w:tplc="04090001">
+      <w:start w:val="1"/>
+      <w:numFmt w:val="bullet"/>
+      <w:lvlText w:val=""/>
+      <w:lvlJc w:val="left"/>
+      <w:pPr>
+        <w:ind w:left="1440" w:hanging="360"/>
+      </w:pPr>
+      <w:rPr>
+        <w:rFonts w:ascii="Symbol" w:hAnsi="Symbol" w:hint="default"/>
+      </w:rPr>
+    </w:lvl>
+    <w:lvl w:ilvl="1" w:tplc="04090003">
+      <w:start w:val="1"/>
+      <w:numFmt w:val="bullet"/>
+      <w:lvlText w:val="o"/>
+      <w:lvlJc w:val="left"/>
+      <w:pPr>
         <w:ind w:left="2160" w:hanging="360"/>
       </w:pPr>
       <w:rPr>
@@ -1146,10 +2056,13 @@
     </w:lvl>
   </w:abstractNum>
   <w:num w:numId="1" w16cid:durableId="1092900131">
-    <w:abstractNumId w:val="0"/>
+    <w:abstractNumId w:val="1"/>
   </w:num>
   <w:num w:numId="2" w16cid:durableId="1218082243">
-    <w:abstractNumId w:val="1"/>
+    <w:abstractNumId w:val="2"/>
+  </w:num>
+  <w:num w:numId="3" w16cid:durableId="472915901">
+    <w:abstractNumId w:val="0"/>
   </w:num>
 </w:numbering>
 </file>
@@ -1660,6 +2573,41 @@
       <w:szCs w:val="20"/>
     </w:rPr>
   </w:style>
+  <w:style w:type="character" w:styleId="Hyperlink">
+    <w:name w:val="Hyperlink"/>
+    <w:basedOn w:val="DefaultParagraphFont"/>
+    <w:uiPriority w:val="99"/>
+    <w:unhideWhenUsed/>
+    <w:rsid w:val="007365CC"/>
+    <w:rPr>
+      <w:color w:val="0563C1" w:themeColor="hyperlink"/>
+      <w:u w:val="single"/>
+    </w:rPr>
+  </w:style>
+  <w:style w:type="character" w:styleId="UnresolvedMention">
+    <w:name w:val="Unresolved Mention"/>
+    <w:basedOn w:val="DefaultParagraphFont"/>
+    <w:uiPriority w:val="99"/>
+    <w:semiHidden/>
+    <w:unhideWhenUsed/>
+    <w:rsid w:val="007365CC"/>
+    <w:rPr>
+      <w:color w:val="605E5C"/>
+      <w:shd w:val="clear" w:color="auto" w:fill="E1DFDD"/>
+    </w:rPr>
+  </w:style>
+  <w:style w:type="character" w:styleId="FollowedHyperlink">
+    <w:name w:val="FollowedHyperlink"/>
+    <w:basedOn w:val="DefaultParagraphFont"/>
+    <w:uiPriority w:val="99"/>
+    <w:semiHidden/>
+    <w:unhideWhenUsed/>
+    <w:rsid w:val="008F6FC5"/>
+    <w:rPr>
+      <w:color w:val="954F72" w:themeColor="followedHyperlink"/>
+      <w:u w:val="single"/>
+    </w:rPr>
+  </w:style>
 </w:styles>
 </file>
 

</xml_diff>